<commit_message>
Update Documentazione (Technological Risks)
</commit_message>
<xml_diff>
--- a/The User Mobility Profile Prototype Report.docx
+++ b/The User Mobility Profile Prototype Report.docx
@@ -1631,51 +1631,108 @@
         </w:rPr>
         <w:t xml:space="preserve">The speech and face recognition routines were implemented using the </w:t>
       </w:r>
-      <w:hyperlink r:id="rId11" w:history="1">
-        <w:proofErr w:type="spellStart"/>
-        <w:r>
-          <w:rPr>
-            <w:rStyle w:val="Collegamentoipertestuale"/>
-            <w:lang w:val="en-GB"/>
-          </w:rPr>
-          <w:t>AcustID</w:t>
-        </w:r>
-        <w:proofErr w:type="spellEnd"/>
-      </w:hyperlink>
+      <w:r>
+        <w:fldChar w:fldCharType="begin"/>
+      </w:r>
+      <w:r>
+        <w:rPr>
+          <w:lang w:val="en-GB"/>
+        </w:rPr>
+        <w:instrText xml:space="preserve"> HYPERLINK "https://acoustid.org/" </w:instrText>
+      </w:r>
+      <w:r>
+        <w:fldChar w:fldCharType="separate"/>
+      </w:r>
+      <w:proofErr w:type="spellStart"/>
+      <w:r>
+        <w:rPr>
+          <w:rStyle w:val="Collegamentoipertestuale"/>
+          <w:lang w:val="en-GB"/>
+        </w:rPr>
+        <w:t>AcustID</w:t>
+      </w:r>
+      <w:proofErr w:type="spellEnd"/>
+      <w:r>
+        <w:rPr>
+          <w:rStyle w:val="Collegamentoipertestuale"/>
+          <w:lang w:val="en-GB"/>
+        </w:rPr>
+        <w:fldChar w:fldCharType="end"/>
+      </w:r>
       <w:r>
         <w:rPr>
           <w:lang w:val="en-GB"/>
         </w:rPr>
         <w:t xml:space="preserve"> and </w:t>
       </w:r>
-      <w:hyperlink r:id="rId12" w:history="1">
-        <w:proofErr w:type="spellStart"/>
-        <w:r>
-          <w:rPr>
-            <w:rStyle w:val="Collegamentoipertestuale"/>
-            <w:lang w:val="en-GB"/>
-          </w:rPr>
-          <w:t>DLib</w:t>
-        </w:r>
-        <w:proofErr w:type="spellEnd"/>
-      </w:hyperlink>
+      <w:r>
+        <w:fldChar w:fldCharType="begin"/>
+      </w:r>
+      <w:r>
+        <w:rPr>
+          <w:lang w:val="en-GB"/>
+        </w:rPr>
+        <w:instrText xml:space="preserve"> HYPERLINK </w:instrText>
+      </w:r>
+      <w:r>
+        <w:rPr>
+          <w:lang w:val="en-GB"/>
+        </w:rPr>
+        <w:instrText xml:space="preserve">"http://dlib.net/" </w:instrText>
+      </w:r>
+      <w:r>
+        <w:fldChar w:fldCharType="separate"/>
+      </w:r>
+      <w:proofErr w:type="spellStart"/>
+      <w:r>
+        <w:rPr>
+          <w:rStyle w:val="Collegamentoipertestuale"/>
+          <w:lang w:val="en-GB"/>
+        </w:rPr>
+        <w:t>DLib</w:t>
+      </w:r>
+      <w:proofErr w:type="spellEnd"/>
+      <w:r>
+        <w:rPr>
+          <w:rStyle w:val="Collegamentoipertestuale"/>
+          <w:lang w:val="en-GB"/>
+        </w:rPr>
+        <w:fldChar w:fldCharType="end"/>
+      </w:r>
       <w:r>
         <w:rPr>
           <w:lang w:val="en-GB"/>
         </w:rPr>
         <w:t xml:space="preserve"> libraries respectively, while the monitoring interface was implemented with the support of the </w:t>
       </w:r>
-      <w:hyperlink r:id="rId13" w:history="1">
-        <w:proofErr w:type="spellStart"/>
-        <w:r>
-          <w:rPr>
-            <w:rStyle w:val="Collegamentoipertestuale"/>
-            <w:lang w:val="en-GB"/>
-          </w:rPr>
-          <w:t>TkInter</w:t>
-        </w:r>
-        <w:proofErr w:type="spellEnd"/>
-      </w:hyperlink>
+      <w:r>
+        <w:fldChar w:fldCharType="begin"/>
+      </w:r>
+      <w:r>
+        <w:rPr>
+          <w:lang w:val="en-GB"/>
+        </w:rPr>
+        <w:instrText xml:space="preserve"> HYPERLINK "https://wiki.python.org/moin/TkInter" </w:instrText>
+      </w:r>
+      <w:r>
+        <w:fldChar w:fldCharType="separate"/>
+      </w:r>
+      <w:proofErr w:type="spellStart"/>
+      <w:r>
+        <w:rPr>
+          <w:rStyle w:val="Collegamentoipertestuale"/>
+          <w:lang w:val="en-GB"/>
+        </w:rPr>
+        <w:t>TkInter</w:t>
+      </w:r>
+      <w:proofErr w:type="spellEnd"/>
+      <w:r>
+        <w:rPr>
+          <w:rStyle w:val="Collegamentoipertestuale"/>
+          <w:lang w:val="en-GB"/>
+        </w:rPr>
+        <w:fldChar w:fldCharType="end"/>
+      </w:r>
       <w:r>
         <w:rPr>
           <w:lang w:val="en-GB"/>
@@ -2482,7 +2539,7 @@
       </w:pPr>
     </w:p>
     <w:sectPr>
-      <w:footerReference w:type="default" r:id="rId14"/>
+      <w:footerReference w:type="default" r:id="rId11"/>
       <w:pgSz w:w="11907" w:h="16839" w:code="9"/>
       <w:pgMar w:top="1008" w:right="1152" w:bottom="993" w:left="1152" w:header="720" w:footer="362" w:gutter="0"/>
       <w:pgNumType w:start="0"/>

</xml_diff>

<commit_message>
Update Documentazione (Marsha + Andrea)
</commit_message>
<xml_diff>
--- a/The User Mobility Profile Prototype Report.docx
+++ b/The User Mobility Profile Prototype Report.docx
@@ -1631,108 +1631,51 @@
         </w:rPr>
         <w:t xml:space="preserve">The speech and face recognition routines were implemented using the </w:t>
       </w:r>
-      <w:r>
-        <w:fldChar w:fldCharType="begin"/>
-      </w:r>
-      <w:r>
-        <w:rPr>
-          <w:lang w:val="en-GB"/>
-        </w:rPr>
-        <w:instrText xml:space="preserve"> HYPERLINK "https://acoustid.org/" </w:instrText>
-      </w:r>
-      <w:r>
-        <w:fldChar w:fldCharType="separate"/>
-      </w:r>
-      <w:proofErr w:type="spellStart"/>
-      <w:r>
-        <w:rPr>
-          <w:rStyle w:val="Collegamentoipertestuale"/>
-          <w:lang w:val="en-GB"/>
-        </w:rPr>
-        <w:t>AcustID</w:t>
-      </w:r>
-      <w:proofErr w:type="spellEnd"/>
-      <w:r>
-        <w:rPr>
-          <w:rStyle w:val="Collegamentoipertestuale"/>
-          <w:lang w:val="en-GB"/>
-        </w:rPr>
-        <w:fldChar w:fldCharType="end"/>
-      </w:r>
+      <w:hyperlink r:id="rId11" w:history="1">
+        <w:proofErr w:type="spellStart"/>
+        <w:r>
+          <w:rPr>
+            <w:rStyle w:val="Collegamentoipertestuale"/>
+            <w:lang w:val="en-GB"/>
+          </w:rPr>
+          <w:t>AcustID</w:t>
+        </w:r>
+        <w:proofErr w:type="spellEnd"/>
+      </w:hyperlink>
       <w:r>
         <w:rPr>
           <w:lang w:val="en-GB"/>
         </w:rPr>
         <w:t xml:space="preserve"> and </w:t>
       </w:r>
-      <w:r>
-        <w:fldChar w:fldCharType="begin"/>
-      </w:r>
-      <w:r>
-        <w:rPr>
-          <w:lang w:val="en-GB"/>
-        </w:rPr>
-        <w:instrText xml:space="preserve"> HYPERLINK </w:instrText>
-      </w:r>
-      <w:r>
-        <w:rPr>
-          <w:lang w:val="en-GB"/>
-        </w:rPr>
-        <w:instrText xml:space="preserve">"http://dlib.net/" </w:instrText>
-      </w:r>
-      <w:r>
-        <w:fldChar w:fldCharType="separate"/>
-      </w:r>
-      <w:proofErr w:type="spellStart"/>
-      <w:r>
-        <w:rPr>
-          <w:rStyle w:val="Collegamentoipertestuale"/>
-          <w:lang w:val="en-GB"/>
-        </w:rPr>
-        <w:t>DLib</w:t>
-      </w:r>
-      <w:proofErr w:type="spellEnd"/>
-      <w:r>
-        <w:rPr>
-          <w:rStyle w:val="Collegamentoipertestuale"/>
-          <w:lang w:val="en-GB"/>
-        </w:rPr>
-        <w:fldChar w:fldCharType="end"/>
-      </w:r>
+      <w:hyperlink r:id="rId12" w:history="1">
+        <w:proofErr w:type="spellStart"/>
+        <w:r>
+          <w:rPr>
+            <w:rStyle w:val="Collegamentoipertestuale"/>
+            <w:lang w:val="en-GB"/>
+          </w:rPr>
+          <w:t>DLib</w:t>
+        </w:r>
+        <w:proofErr w:type="spellEnd"/>
+      </w:hyperlink>
       <w:r>
         <w:rPr>
           <w:lang w:val="en-GB"/>
         </w:rPr>
         <w:t xml:space="preserve"> libraries respectively, while the monitoring interface was implemented with the support of the </w:t>
       </w:r>
-      <w:r>
-        <w:fldChar w:fldCharType="begin"/>
-      </w:r>
-      <w:r>
-        <w:rPr>
-          <w:lang w:val="en-GB"/>
-        </w:rPr>
-        <w:instrText xml:space="preserve"> HYPERLINK "https://wiki.python.org/moin/TkInter" </w:instrText>
-      </w:r>
-      <w:r>
-        <w:fldChar w:fldCharType="separate"/>
-      </w:r>
-      <w:proofErr w:type="spellStart"/>
-      <w:r>
-        <w:rPr>
-          <w:rStyle w:val="Collegamentoipertestuale"/>
-          <w:lang w:val="en-GB"/>
-        </w:rPr>
-        <w:t>TkInter</w:t>
-      </w:r>
-      <w:proofErr w:type="spellEnd"/>
-      <w:r>
-        <w:rPr>
-          <w:rStyle w:val="Collegamentoipertestuale"/>
-          <w:lang w:val="en-GB"/>
-        </w:rPr>
-        <w:fldChar w:fldCharType="end"/>
-      </w:r>
+      <w:hyperlink r:id="rId13" w:history="1">
+        <w:proofErr w:type="spellStart"/>
+        <w:r>
+          <w:rPr>
+            <w:rStyle w:val="Collegamentoipertestuale"/>
+            <w:lang w:val="en-GB"/>
+          </w:rPr>
+          <w:t>TkInter</w:t>
+        </w:r>
+        <w:proofErr w:type="spellEnd"/>
+      </w:hyperlink>
       <w:r>
         <w:rPr>
           <w:lang w:val="en-GB"/>
@@ -2539,7 +2482,7 @@
       </w:pPr>
     </w:p>
     <w:sectPr>
-      <w:footerReference w:type="default" r:id="rId11"/>
+      <w:footerReference w:type="default" r:id="rId14"/>
       <w:pgSz w:w="11907" w:h="16839" w:code="9"/>
       <w:pgMar w:top="1008" w:right="1152" w:bottom="993" w:left="1152" w:header="720" w:footer="362" w:gutter="0"/>
       <w:pgNumType w:start="0"/>

</xml_diff>